<commit_message>
Placa que indica en que provincia es
</commit_message>
<xml_diff>
--- a/imagenes placas.docx
+++ b/imagenes placas.docx
@@ -185,6 +185,9 @@
         </w:drawing>
       </w:r>
       <w:r>
+        <w:rPr>
+          <w:noProof/>
+        </w:rPr>
         <w:drawing>
           <wp:inline distT="0" distB="0" distL="0" distR="0" wp14:anchorId="50B905BB" wp14:editId="286002D4">
             <wp:extent cx="5985893" cy="2238375"/>
@@ -220,6 +223,256 @@
             </a:graphic>
           </wp:inline>
         </w:drawing>
+      </w:r>
+    </w:p>
+    <w:p/>
+    <w:p>
+      <w:pPr>
+        <w:rPr>
+          <w:sz w:val="48"/>
+          <w:szCs w:val="48"/>
+        </w:rPr>
+      </w:pPr>
+      <w:r>
+        <w:rPr>
+          <w:sz w:val="48"/>
+          <w:szCs w:val="48"/>
+        </w:rPr>
+        <w:t xml:space="preserve">Las Provincias </w:t>
+      </w:r>
+    </w:p>
+    <w:p>
+      <w:r>
+        <w:lastRenderedPageBreak/>
+        <w:drawing>
+          <wp:inline distT="0" distB="0" distL="0" distR="0" wp14:anchorId="5359C2AB" wp14:editId="3EB14980">
+            <wp:extent cx="4457700" cy="3355331"/>
+            <wp:effectExtent l="0" t="0" r="0" b="0"/>
+            <wp:docPr id="6" name="Imagen 6"/>
+            <wp:cNvGraphicFramePr>
+              <a:graphicFrameLocks xmlns:a="http://schemas.openxmlformats.org/drawingml/2006/main" noChangeAspect="1"/>
+            </wp:cNvGraphicFramePr>
+            <a:graphic xmlns:a="http://schemas.openxmlformats.org/drawingml/2006/main">
+              <a:graphicData uri="http://schemas.openxmlformats.org/drawingml/2006/picture">
+                <pic:pic xmlns:pic="http://schemas.openxmlformats.org/drawingml/2006/picture">
+                  <pic:nvPicPr>
+                    <pic:cNvPr id="1" name=""/>
+                    <pic:cNvPicPr/>
+                  </pic:nvPicPr>
+                  <pic:blipFill>
+                    <a:blip r:embed="rId9"/>
+                    <a:stretch>
+                      <a:fillRect/>
+                    </a:stretch>
+                  </pic:blipFill>
+                  <pic:spPr>
+                    <a:xfrm>
+                      <a:off x="0" y="0"/>
+                      <a:ext cx="4460840" cy="3357694"/>
+                    </a:xfrm>
+                    <a:prstGeom prst="rect">
+                      <a:avLst/>
+                    </a:prstGeom>
+                  </pic:spPr>
+                </pic:pic>
+              </a:graphicData>
+            </a:graphic>
+          </wp:inline>
+        </w:drawing>
+      </w:r>
+    </w:p>
+    <w:p/>
+    <w:p>
+      <w:r>
+        <w:drawing>
+          <wp:inline distT="0" distB="0" distL="0" distR="0" wp14:anchorId="1F53A3B9" wp14:editId="08C8802E">
+            <wp:extent cx="5400040" cy="3123565"/>
+            <wp:effectExtent l="0" t="0" r="0" b="635"/>
+            <wp:docPr id="7" name="Imagen 7"/>
+            <wp:cNvGraphicFramePr>
+              <a:graphicFrameLocks xmlns:a="http://schemas.openxmlformats.org/drawingml/2006/main" noChangeAspect="1"/>
+            </wp:cNvGraphicFramePr>
+            <a:graphic xmlns:a="http://schemas.openxmlformats.org/drawingml/2006/main">
+              <a:graphicData uri="http://schemas.openxmlformats.org/drawingml/2006/picture">
+                <pic:pic xmlns:pic="http://schemas.openxmlformats.org/drawingml/2006/picture">
+                  <pic:nvPicPr>
+                    <pic:cNvPr id="1" name=""/>
+                    <pic:cNvPicPr/>
+                  </pic:nvPicPr>
+                  <pic:blipFill>
+                    <a:blip r:embed="rId10"/>
+                    <a:stretch>
+                      <a:fillRect/>
+                    </a:stretch>
+                  </pic:blipFill>
+                  <pic:spPr>
+                    <a:xfrm>
+                      <a:off x="0" y="0"/>
+                      <a:ext cx="5400040" cy="3123565"/>
+                    </a:xfrm>
+                    <a:prstGeom prst="rect">
+                      <a:avLst/>
+                    </a:prstGeom>
+                  </pic:spPr>
+                </pic:pic>
+              </a:graphicData>
+            </a:graphic>
+          </wp:inline>
+        </w:drawing>
+      </w:r>
+    </w:p>
+    <w:p>
+      <w:r>
+        <w:lastRenderedPageBreak/>
+        <w:drawing>
+          <wp:inline distT="0" distB="0" distL="0" distR="0" wp14:anchorId="29F27BA2" wp14:editId="50BE7B44">
+            <wp:extent cx="5400040" cy="3440430"/>
+            <wp:effectExtent l="0" t="0" r="0" b="7620"/>
+            <wp:docPr id="8" name="Imagen 8"/>
+            <wp:cNvGraphicFramePr>
+              <a:graphicFrameLocks xmlns:a="http://schemas.openxmlformats.org/drawingml/2006/main" noChangeAspect="1"/>
+            </wp:cNvGraphicFramePr>
+            <a:graphic xmlns:a="http://schemas.openxmlformats.org/drawingml/2006/main">
+              <a:graphicData uri="http://schemas.openxmlformats.org/drawingml/2006/picture">
+                <pic:pic xmlns:pic="http://schemas.openxmlformats.org/drawingml/2006/picture">
+                  <pic:nvPicPr>
+                    <pic:cNvPr id="1" name=""/>
+                    <pic:cNvPicPr/>
+                  </pic:nvPicPr>
+                  <pic:blipFill>
+                    <a:blip r:embed="rId11"/>
+                    <a:stretch>
+                      <a:fillRect/>
+                    </a:stretch>
+                  </pic:blipFill>
+                  <pic:spPr>
+                    <a:xfrm>
+                      <a:off x="0" y="0"/>
+                      <a:ext cx="5400040" cy="3440430"/>
+                    </a:xfrm>
+                    <a:prstGeom prst="rect">
+                      <a:avLst/>
+                    </a:prstGeom>
+                  </pic:spPr>
+                </pic:pic>
+              </a:graphicData>
+            </a:graphic>
+          </wp:inline>
+        </w:drawing>
+      </w:r>
+      <w:r>
+        <w:drawing>
+          <wp:inline distT="0" distB="0" distL="0" distR="0" wp14:anchorId="60FC2012" wp14:editId="5152507B">
+            <wp:extent cx="5400040" cy="3954145"/>
+            <wp:effectExtent l="0" t="0" r="0" b="8255"/>
+            <wp:docPr id="9" name="Imagen 9"/>
+            <wp:cNvGraphicFramePr>
+              <a:graphicFrameLocks xmlns:a="http://schemas.openxmlformats.org/drawingml/2006/main" noChangeAspect="1"/>
+            </wp:cNvGraphicFramePr>
+            <a:graphic xmlns:a="http://schemas.openxmlformats.org/drawingml/2006/main">
+              <a:graphicData uri="http://schemas.openxmlformats.org/drawingml/2006/picture">
+                <pic:pic xmlns:pic="http://schemas.openxmlformats.org/drawingml/2006/picture">
+                  <pic:nvPicPr>
+                    <pic:cNvPr id="1" name=""/>
+                    <pic:cNvPicPr/>
+                  </pic:nvPicPr>
+                  <pic:blipFill>
+                    <a:blip r:embed="rId12"/>
+                    <a:stretch>
+                      <a:fillRect/>
+                    </a:stretch>
+                  </pic:blipFill>
+                  <pic:spPr>
+                    <a:xfrm>
+                      <a:off x="0" y="0"/>
+                      <a:ext cx="5400040" cy="3954145"/>
+                    </a:xfrm>
+                    <a:prstGeom prst="rect">
+                      <a:avLst/>
+                    </a:prstGeom>
+                  </pic:spPr>
+                </pic:pic>
+              </a:graphicData>
+            </a:graphic>
+          </wp:inline>
+        </w:drawing>
+      </w:r>
+    </w:p>
+    <w:p/>
+    <w:p/>
+    <w:p/>
+    <w:p/>
+    <w:p/>
+    <w:p/>
+    <w:p/>
+    <w:p>
+      <w:pPr>
+        <w:rPr>
+          <w:sz w:val="36"/>
+          <w:szCs w:val="36"/>
+        </w:rPr>
+      </w:pPr>
+      <w:r>
+        <w:rPr>
+          <w:sz w:val="36"/>
+          <w:szCs w:val="36"/>
+        </w:rPr>
+        <w:drawing>
+          <wp:anchor distT="0" distB="0" distL="114300" distR="114300" simplePos="0" relativeHeight="251659264" behindDoc="0" locked="0" layoutInCell="1" allowOverlap="1" wp14:anchorId="6DA32349" wp14:editId="16D1E916">
+            <wp:simplePos x="0" y="0"/>
+            <wp:positionH relativeFrom="margin">
+              <wp:align>left</wp:align>
+            </wp:positionH>
+            <wp:positionV relativeFrom="paragraph">
+              <wp:posOffset>772160</wp:posOffset>
+            </wp:positionV>
+            <wp:extent cx="2266950" cy="3267075"/>
+            <wp:effectExtent l="0" t="0" r="0" b="9525"/>
+            <wp:wrapNone/>
+            <wp:docPr id="10" name="Imagen 10"/>
+            <wp:cNvGraphicFramePr>
+              <a:graphicFrameLocks xmlns:a="http://schemas.openxmlformats.org/drawingml/2006/main" noChangeAspect="1"/>
+            </wp:cNvGraphicFramePr>
+            <a:graphic xmlns:a="http://schemas.openxmlformats.org/drawingml/2006/main">
+              <a:graphicData uri="http://schemas.openxmlformats.org/drawingml/2006/picture">
+                <pic:pic xmlns:pic="http://schemas.openxmlformats.org/drawingml/2006/picture">
+                  <pic:nvPicPr>
+                    <pic:cNvPr id="1" name=""/>
+                    <pic:cNvPicPr/>
+                  </pic:nvPicPr>
+                  <pic:blipFill>
+                    <a:blip r:embed="rId13">
+                      <a:extLst>
+                        <a:ext uri="{28A0092B-C50C-407E-A947-70E740481C1C}">
+                          <a14:useLocalDpi xmlns:a14="http://schemas.microsoft.com/office/drawing/2010/main" val="0"/>
+                        </a:ext>
+                      </a:extLst>
+                    </a:blip>
+                    <a:stretch>
+                      <a:fillRect/>
+                    </a:stretch>
+                  </pic:blipFill>
+                  <pic:spPr>
+                    <a:xfrm>
+                      <a:off x="0" y="0"/>
+                      <a:ext cx="2266950" cy="3267075"/>
+                    </a:xfrm>
+                    <a:prstGeom prst="rect">
+                      <a:avLst/>
+                    </a:prstGeom>
+                  </pic:spPr>
+                </pic:pic>
+              </a:graphicData>
+            </a:graphic>
+          </wp:anchor>
+        </w:drawing>
+      </w:r>
+      <w:r>
+        <w:rPr>
+          <w:sz w:val="36"/>
+          <w:szCs w:val="36"/>
+        </w:rPr>
+        <w:t xml:space="preserve">Este es un listado de todas las provincias que están </w:t>
       </w:r>
     </w:p>
     <w:sectPr>

</xml_diff>

<commit_message>
Que tipo de vehículo es
</commit_message>
<xml_diff>
--- a/imagenes placas.docx
+++ b/imagenes placas.docx
@@ -473,6 +473,397 @@
           <w:szCs w:val="36"/>
         </w:rPr>
         <w:t xml:space="preserve">Este es un listado de todas las provincias que están </w:t>
+      </w:r>
+    </w:p>
+    <w:p>
+      <w:pPr>
+        <w:rPr>
+          <w:sz w:val="36"/>
+          <w:szCs w:val="36"/>
+        </w:rPr>
+      </w:pPr>
+    </w:p>
+    <w:p>
+      <w:pPr>
+        <w:rPr>
+          <w:sz w:val="36"/>
+          <w:szCs w:val="36"/>
+        </w:rPr>
+      </w:pPr>
+    </w:p>
+    <w:p>
+      <w:pPr>
+        <w:rPr>
+          <w:sz w:val="36"/>
+          <w:szCs w:val="36"/>
+        </w:rPr>
+      </w:pPr>
+    </w:p>
+    <w:p>
+      <w:pPr>
+        <w:rPr>
+          <w:sz w:val="36"/>
+          <w:szCs w:val="36"/>
+        </w:rPr>
+      </w:pPr>
+    </w:p>
+    <w:p>
+      <w:pPr>
+        <w:rPr>
+          <w:sz w:val="36"/>
+          <w:szCs w:val="36"/>
+        </w:rPr>
+      </w:pPr>
+    </w:p>
+    <w:p>
+      <w:pPr>
+        <w:rPr>
+          <w:sz w:val="36"/>
+          <w:szCs w:val="36"/>
+        </w:rPr>
+      </w:pPr>
+    </w:p>
+    <w:p>
+      <w:pPr>
+        <w:rPr>
+          <w:sz w:val="36"/>
+          <w:szCs w:val="36"/>
+        </w:rPr>
+      </w:pPr>
+    </w:p>
+    <w:p>
+      <w:pPr>
+        <w:rPr>
+          <w:sz w:val="36"/>
+          <w:szCs w:val="36"/>
+        </w:rPr>
+      </w:pPr>
+    </w:p>
+    <w:p>
+      <w:pPr>
+        <w:rPr>
+          <w:sz w:val="36"/>
+          <w:szCs w:val="36"/>
+        </w:rPr>
+      </w:pPr>
+    </w:p>
+    <w:p>
+      <w:pPr>
+        <w:rPr>
+          <w:sz w:val="36"/>
+          <w:szCs w:val="36"/>
+        </w:rPr>
+      </w:pPr>
+    </w:p>
+    <w:p>
+      <w:pPr>
+        <w:rPr>
+          <w:sz w:val="36"/>
+          <w:szCs w:val="36"/>
+        </w:rPr>
+      </w:pPr>
+      <w:r>
+        <w:rPr>
+          <w:sz w:val="36"/>
+          <w:szCs w:val="36"/>
+        </w:rPr>
+        <w:t xml:space="preserve">Indica que tipo vehículo es es </w:t>
+      </w:r>
+    </w:p>
+    <w:p>
+      <w:pPr>
+        <w:rPr>
+          <w:sz w:val="36"/>
+          <w:szCs w:val="36"/>
+        </w:rPr>
+      </w:pPr>
+      <w:r>
+        <w:rPr>
+          <w:sz w:val="36"/>
+          <w:szCs w:val="36"/>
+        </w:rPr>
+        <w:drawing>
+          <wp:inline distT="0" distB="0" distL="0" distR="0" wp14:anchorId="6073D3C7" wp14:editId="4B42EA51">
+            <wp:extent cx="3743325" cy="2444782"/>
+            <wp:effectExtent l="0" t="0" r="0" b="0"/>
+            <wp:docPr id="11" name="Imagen 11"/>
+            <wp:cNvGraphicFramePr>
+              <a:graphicFrameLocks xmlns:a="http://schemas.openxmlformats.org/drawingml/2006/main" noChangeAspect="1"/>
+            </wp:cNvGraphicFramePr>
+            <a:graphic xmlns:a="http://schemas.openxmlformats.org/drawingml/2006/main">
+              <a:graphicData uri="http://schemas.openxmlformats.org/drawingml/2006/picture">
+                <pic:pic xmlns:pic="http://schemas.openxmlformats.org/drawingml/2006/picture">
+                  <pic:nvPicPr>
+                    <pic:cNvPr id="1" name=""/>
+                    <pic:cNvPicPr/>
+                  </pic:nvPicPr>
+                  <pic:blipFill>
+                    <a:blip r:embed="rId14"/>
+                    <a:stretch>
+                      <a:fillRect/>
+                    </a:stretch>
+                  </pic:blipFill>
+                  <pic:spPr>
+                    <a:xfrm>
+                      <a:off x="0" y="0"/>
+                      <a:ext cx="3746677" cy="2446971"/>
+                    </a:xfrm>
+                    <a:prstGeom prst="rect">
+                      <a:avLst/>
+                    </a:prstGeom>
+                  </pic:spPr>
+                </pic:pic>
+              </a:graphicData>
+            </a:graphic>
+          </wp:inline>
+        </w:drawing>
+      </w:r>
+    </w:p>
+    <w:p>
+      <w:pPr>
+        <w:rPr>
+          <w:sz w:val="36"/>
+          <w:szCs w:val="36"/>
+        </w:rPr>
+      </w:pPr>
+      <w:r>
+        <w:rPr>
+          <w:sz w:val="36"/>
+          <w:szCs w:val="36"/>
+        </w:rPr>
+        <w:lastRenderedPageBreak/>
+        <w:drawing>
+          <wp:inline distT="0" distB="0" distL="0" distR="0" wp14:anchorId="1EC26D26" wp14:editId="323E7707">
+            <wp:extent cx="4341811" cy="2962275"/>
+            <wp:effectExtent l="0" t="0" r="1905" b="0"/>
+            <wp:docPr id="12" name="Imagen 12"/>
+            <wp:cNvGraphicFramePr>
+              <a:graphicFrameLocks xmlns:a="http://schemas.openxmlformats.org/drawingml/2006/main" noChangeAspect="1"/>
+            </wp:cNvGraphicFramePr>
+            <a:graphic xmlns:a="http://schemas.openxmlformats.org/drawingml/2006/main">
+              <a:graphicData uri="http://schemas.openxmlformats.org/drawingml/2006/picture">
+                <pic:pic xmlns:pic="http://schemas.openxmlformats.org/drawingml/2006/picture">
+                  <pic:nvPicPr>
+                    <pic:cNvPr id="1" name=""/>
+                    <pic:cNvPicPr/>
+                  </pic:nvPicPr>
+                  <pic:blipFill>
+                    <a:blip r:embed="rId15"/>
+                    <a:stretch>
+                      <a:fillRect/>
+                    </a:stretch>
+                  </pic:blipFill>
+                  <pic:spPr>
+                    <a:xfrm>
+                      <a:off x="0" y="0"/>
+                      <a:ext cx="4343870" cy="2963680"/>
+                    </a:xfrm>
+                    <a:prstGeom prst="rect">
+                      <a:avLst/>
+                    </a:prstGeom>
+                  </pic:spPr>
+                </pic:pic>
+              </a:graphicData>
+            </a:graphic>
+          </wp:inline>
+        </w:drawing>
+      </w:r>
+    </w:p>
+    <w:p>
+      <w:pPr>
+        <w:rPr>
+          <w:sz w:val="36"/>
+          <w:szCs w:val="36"/>
+        </w:rPr>
+      </w:pPr>
+      <w:r>
+        <w:rPr>
+          <w:sz w:val="36"/>
+          <w:szCs w:val="36"/>
+        </w:rPr>
+        <w:drawing>
+          <wp:inline distT="0" distB="0" distL="0" distR="0" wp14:anchorId="44CFB8D0" wp14:editId="5C84E750">
+            <wp:extent cx="5400040" cy="3356610"/>
+            <wp:effectExtent l="0" t="0" r="0" b="0"/>
+            <wp:docPr id="13" name="Imagen 13"/>
+            <wp:cNvGraphicFramePr>
+              <a:graphicFrameLocks xmlns:a="http://schemas.openxmlformats.org/drawingml/2006/main" noChangeAspect="1"/>
+            </wp:cNvGraphicFramePr>
+            <a:graphic xmlns:a="http://schemas.openxmlformats.org/drawingml/2006/main">
+              <a:graphicData uri="http://schemas.openxmlformats.org/drawingml/2006/picture">
+                <pic:pic xmlns:pic="http://schemas.openxmlformats.org/drawingml/2006/picture">
+                  <pic:nvPicPr>
+                    <pic:cNvPr id="1" name=""/>
+                    <pic:cNvPicPr/>
+                  </pic:nvPicPr>
+                  <pic:blipFill>
+                    <a:blip r:embed="rId16"/>
+                    <a:stretch>
+                      <a:fillRect/>
+                    </a:stretch>
+                  </pic:blipFill>
+                  <pic:spPr>
+                    <a:xfrm>
+                      <a:off x="0" y="0"/>
+                      <a:ext cx="5400040" cy="3356610"/>
+                    </a:xfrm>
+                    <a:prstGeom prst="rect">
+                      <a:avLst/>
+                    </a:prstGeom>
+                  </pic:spPr>
+                </pic:pic>
+              </a:graphicData>
+            </a:graphic>
+          </wp:inline>
+        </w:drawing>
+      </w:r>
+    </w:p>
+    <w:p>
+      <w:pPr>
+        <w:rPr>
+          <w:sz w:val="36"/>
+          <w:szCs w:val="36"/>
+        </w:rPr>
+      </w:pPr>
+      <w:r>
+        <w:rPr>
+          <w:sz w:val="36"/>
+          <w:szCs w:val="36"/>
+        </w:rPr>
+        <w:drawing>
+          <wp:inline distT="0" distB="0" distL="0" distR="0" wp14:anchorId="736275CA" wp14:editId="127187FE">
+            <wp:extent cx="3905250" cy="2304391"/>
+            <wp:effectExtent l="0" t="0" r="0" b="1270"/>
+            <wp:docPr id="14" name="Imagen 14"/>
+            <wp:cNvGraphicFramePr>
+              <a:graphicFrameLocks xmlns:a="http://schemas.openxmlformats.org/drawingml/2006/main" noChangeAspect="1"/>
+            </wp:cNvGraphicFramePr>
+            <a:graphic xmlns:a="http://schemas.openxmlformats.org/drawingml/2006/main">
+              <a:graphicData uri="http://schemas.openxmlformats.org/drawingml/2006/picture">
+                <pic:pic xmlns:pic="http://schemas.openxmlformats.org/drawingml/2006/picture">
+                  <pic:nvPicPr>
+                    <pic:cNvPr id="1" name=""/>
+                    <pic:cNvPicPr/>
+                  </pic:nvPicPr>
+                  <pic:blipFill>
+                    <a:blip r:embed="rId17"/>
+                    <a:stretch>
+                      <a:fillRect/>
+                    </a:stretch>
+                  </pic:blipFill>
+                  <pic:spPr>
+                    <a:xfrm>
+                      <a:off x="0" y="0"/>
+                      <a:ext cx="3910395" cy="2307427"/>
+                    </a:xfrm>
+                    <a:prstGeom prst="rect">
+                      <a:avLst/>
+                    </a:prstGeom>
+                  </pic:spPr>
+                </pic:pic>
+              </a:graphicData>
+            </a:graphic>
+          </wp:inline>
+        </w:drawing>
+      </w:r>
+    </w:p>
+    <w:p>
+      <w:pPr>
+        <w:rPr>
+          <w:sz w:val="36"/>
+          <w:szCs w:val="36"/>
+        </w:rPr>
+      </w:pPr>
+      <w:r>
+        <w:rPr>
+          <w:sz w:val="36"/>
+          <w:szCs w:val="36"/>
+        </w:rPr>
+        <w:lastRenderedPageBreak/>
+        <w:drawing>
+          <wp:inline distT="0" distB="0" distL="0" distR="0" wp14:anchorId="016DB38C" wp14:editId="54C7AABA">
+            <wp:extent cx="3305175" cy="2638621"/>
+            <wp:effectExtent l="0" t="0" r="0" b="9525"/>
+            <wp:docPr id="15" name="Imagen 15"/>
+            <wp:cNvGraphicFramePr>
+              <a:graphicFrameLocks xmlns:a="http://schemas.openxmlformats.org/drawingml/2006/main" noChangeAspect="1"/>
+            </wp:cNvGraphicFramePr>
+            <a:graphic xmlns:a="http://schemas.openxmlformats.org/drawingml/2006/main">
+              <a:graphicData uri="http://schemas.openxmlformats.org/drawingml/2006/picture">
+                <pic:pic xmlns:pic="http://schemas.openxmlformats.org/drawingml/2006/picture">
+                  <pic:nvPicPr>
+                    <pic:cNvPr id="1" name=""/>
+                    <pic:cNvPicPr/>
+                  </pic:nvPicPr>
+                  <pic:blipFill>
+                    <a:blip r:embed="rId18"/>
+                    <a:stretch>
+                      <a:fillRect/>
+                    </a:stretch>
+                  </pic:blipFill>
+                  <pic:spPr>
+                    <a:xfrm>
+                      <a:off x="0" y="0"/>
+                      <a:ext cx="3309170" cy="2641810"/>
+                    </a:xfrm>
+                    <a:prstGeom prst="rect">
+                      <a:avLst/>
+                    </a:prstGeom>
+                  </pic:spPr>
+                </pic:pic>
+              </a:graphicData>
+            </a:graphic>
+          </wp:inline>
+        </w:drawing>
+      </w:r>
+    </w:p>
+    <w:p>
+      <w:pPr>
+        <w:rPr>
+          <w:sz w:val="36"/>
+          <w:szCs w:val="36"/>
+        </w:rPr>
+      </w:pPr>
+      <w:r>
+        <w:rPr>
+          <w:sz w:val="36"/>
+          <w:szCs w:val="36"/>
+        </w:rPr>
+        <w:drawing>
+          <wp:inline distT="0" distB="0" distL="0" distR="0" wp14:anchorId="51ED9548" wp14:editId="48FACFBC">
+            <wp:extent cx="3455117" cy="2705100"/>
+            <wp:effectExtent l="0" t="0" r="0" b="0"/>
+            <wp:docPr id="16" name="Imagen 16"/>
+            <wp:cNvGraphicFramePr>
+              <a:graphicFrameLocks xmlns:a="http://schemas.openxmlformats.org/drawingml/2006/main" noChangeAspect="1"/>
+            </wp:cNvGraphicFramePr>
+            <a:graphic xmlns:a="http://schemas.openxmlformats.org/drawingml/2006/main">
+              <a:graphicData uri="http://schemas.openxmlformats.org/drawingml/2006/picture">
+                <pic:pic xmlns:pic="http://schemas.openxmlformats.org/drawingml/2006/picture">
+                  <pic:nvPicPr>
+                    <pic:cNvPr id="1" name=""/>
+                    <pic:cNvPicPr/>
+                  </pic:nvPicPr>
+                  <pic:blipFill>
+                    <a:blip r:embed="rId19"/>
+                    <a:stretch>
+                      <a:fillRect/>
+                    </a:stretch>
+                  </pic:blipFill>
+                  <pic:spPr>
+                    <a:xfrm>
+                      <a:off x="0" y="0"/>
+                      <a:ext cx="3459904" cy="2708848"/>
+                    </a:xfrm>
+                    <a:prstGeom prst="rect">
+                      <a:avLst/>
+                    </a:prstGeom>
+                  </pic:spPr>
+                </pic:pic>
+              </a:graphicData>
+            </a:graphic>
+          </wp:inline>
+        </w:drawing>
       </w:r>
     </w:p>
     <w:sectPr>

</xml_diff>

<commit_message>
Dias de pico y placa
</commit_message>
<xml_diff>
--- a/imagenes placas.docx
+++ b/imagenes placas.docx
@@ -854,6 +854,235 @@
                     <a:xfrm>
                       <a:off x="0" y="0"/>
                       <a:ext cx="3459904" cy="2708848"/>
+                    </a:xfrm>
+                    <a:prstGeom prst="rect">
+                      <a:avLst/>
+                    </a:prstGeom>
+                  </pic:spPr>
+                </pic:pic>
+              </a:graphicData>
+            </a:graphic>
+          </wp:inline>
+        </w:drawing>
+      </w:r>
+    </w:p>
+    <w:p>
+      <w:pPr>
+        <w:rPr>
+          <w:sz w:val="36"/>
+          <w:szCs w:val="36"/>
+        </w:rPr>
+      </w:pPr>
+    </w:p>
+    <w:p>
+      <w:pPr>
+        <w:rPr>
+          <w:sz w:val="36"/>
+          <w:szCs w:val="36"/>
+        </w:rPr>
+      </w:pPr>
+      <w:r>
+        <w:rPr>
+          <w:sz w:val="36"/>
+          <w:szCs w:val="36"/>
+        </w:rPr>
+        <w:t xml:space="preserve">Días pico y placa </w:t>
+      </w:r>
+    </w:p>
+    <w:p>
+      <w:pPr>
+        <w:rPr>
+          <w:sz w:val="36"/>
+          <w:szCs w:val="36"/>
+        </w:rPr>
+      </w:pPr>
+      <w:r>
+        <w:rPr>
+          <w:sz w:val="36"/>
+          <w:szCs w:val="36"/>
+        </w:rPr>
+        <w:lastRenderedPageBreak/>
+        <w:drawing>
+          <wp:inline distT="0" distB="0" distL="0" distR="0" wp14:anchorId="39AC7FC3" wp14:editId="25ADC82F">
+            <wp:extent cx="5400040" cy="3679190"/>
+            <wp:effectExtent l="0" t="0" r="0" b="0"/>
+            <wp:docPr id="17" name="Imagen 17"/>
+            <wp:cNvGraphicFramePr>
+              <a:graphicFrameLocks xmlns:a="http://schemas.openxmlformats.org/drawingml/2006/main" noChangeAspect="1"/>
+            </wp:cNvGraphicFramePr>
+            <a:graphic xmlns:a="http://schemas.openxmlformats.org/drawingml/2006/main">
+              <a:graphicData uri="http://schemas.openxmlformats.org/drawingml/2006/picture">
+                <pic:pic xmlns:pic="http://schemas.openxmlformats.org/drawingml/2006/picture">
+                  <pic:nvPicPr>
+                    <pic:cNvPr id="1" name=""/>
+                    <pic:cNvPicPr/>
+                  </pic:nvPicPr>
+                  <pic:blipFill>
+                    <a:blip r:embed="rId20"/>
+                    <a:stretch>
+                      <a:fillRect/>
+                    </a:stretch>
+                  </pic:blipFill>
+                  <pic:spPr>
+                    <a:xfrm>
+                      <a:off x="0" y="0"/>
+                      <a:ext cx="5400040" cy="3679190"/>
+                    </a:xfrm>
+                    <a:prstGeom prst="rect">
+                      <a:avLst/>
+                    </a:prstGeom>
+                  </pic:spPr>
+                </pic:pic>
+              </a:graphicData>
+            </a:graphic>
+          </wp:inline>
+        </w:drawing>
+      </w:r>
+    </w:p>
+    <w:p>
+      <w:pPr>
+        <w:rPr>
+          <w:sz w:val="36"/>
+          <w:szCs w:val="36"/>
+        </w:rPr>
+      </w:pPr>
+    </w:p>
+    <w:p>
+      <w:pPr>
+        <w:rPr>
+          <w:sz w:val="36"/>
+          <w:szCs w:val="36"/>
+        </w:rPr>
+      </w:pPr>
+      <w:r>
+        <w:rPr>
+          <w:sz w:val="36"/>
+          <w:szCs w:val="36"/>
+        </w:rPr>
+        <w:drawing>
+          <wp:inline distT="0" distB="0" distL="0" distR="0" wp14:anchorId="7A1E0E3A" wp14:editId="54FE14D3">
+            <wp:extent cx="5400040" cy="3568065"/>
+            <wp:effectExtent l="0" t="0" r="0" b="0"/>
+            <wp:docPr id="18" name="Imagen 18"/>
+            <wp:cNvGraphicFramePr>
+              <a:graphicFrameLocks xmlns:a="http://schemas.openxmlformats.org/drawingml/2006/main" noChangeAspect="1"/>
+            </wp:cNvGraphicFramePr>
+            <a:graphic xmlns:a="http://schemas.openxmlformats.org/drawingml/2006/main">
+              <a:graphicData uri="http://schemas.openxmlformats.org/drawingml/2006/picture">
+                <pic:pic xmlns:pic="http://schemas.openxmlformats.org/drawingml/2006/picture">
+                  <pic:nvPicPr>
+                    <pic:cNvPr id="1" name=""/>
+                    <pic:cNvPicPr/>
+                  </pic:nvPicPr>
+                  <pic:blipFill>
+                    <a:blip r:embed="rId21"/>
+                    <a:stretch>
+                      <a:fillRect/>
+                    </a:stretch>
+                  </pic:blipFill>
+                  <pic:spPr>
+                    <a:xfrm>
+                      <a:off x="0" y="0"/>
+                      <a:ext cx="5400040" cy="3568065"/>
+                    </a:xfrm>
+                    <a:prstGeom prst="rect">
+                      <a:avLst/>
+                    </a:prstGeom>
+                  </pic:spPr>
+                </pic:pic>
+              </a:graphicData>
+            </a:graphic>
+          </wp:inline>
+        </w:drawing>
+      </w:r>
+    </w:p>
+    <w:p>
+      <w:pPr>
+        <w:rPr>
+          <w:sz w:val="36"/>
+          <w:szCs w:val="36"/>
+        </w:rPr>
+      </w:pPr>
+      <w:r>
+        <w:rPr>
+          <w:sz w:val="36"/>
+          <w:szCs w:val="36"/>
+        </w:rPr>
+        <w:lastRenderedPageBreak/>
+        <w:drawing>
+          <wp:inline distT="0" distB="0" distL="0" distR="0" wp14:anchorId="794FF3D5" wp14:editId="022FDC92">
+            <wp:extent cx="4624078" cy="3057525"/>
+            <wp:effectExtent l="0" t="0" r="5080" b="0"/>
+            <wp:docPr id="19" name="Imagen 19"/>
+            <wp:cNvGraphicFramePr>
+              <a:graphicFrameLocks xmlns:a="http://schemas.openxmlformats.org/drawingml/2006/main" noChangeAspect="1"/>
+            </wp:cNvGraphicFramePr>
+            <a:graphic xmlns:a="http://schemas.openxmlformats.org/drawingml/2006/main">
+              <a:graphicData uri="http://schemas.openxmlformats.org/drawingml/2006/picture">
+                <pic:pic xmlns:pic="http://schemas.openxmlformats.org/drawingml/2006/picture">
+                  <pic:nvPicPr>
+                    <pic:cNvPr id="1" name=""/>
+                    <pic:cNvPicPr/>
+                  </pic:nvPicPr>
+                  <pic:blipFill>
+                    <a:blip r:embed="rId22"/>
+                    <a:stretch>
+                      <a:fillRect/>
+                    </a:stretch>
+                  </pic:blipFill>
+                  <pic:spPr>
+                    <a:xfrm>
+                      <a:off x="0" y="0"/>
+                      <a:ext cx="4628646" cy="3060545"/>
+                    </a:xfrm>
+                    <a:prstGeom prst="rect">
+                      <a:avLst/>
+                    </a:prstGeom>
+                  </pic:spPr>
+                </pic:pic>
+              </a:graphicData>
+            </a:graphic>
+          </wp:inline>
+        </w:drawing>
+      </w:r>
+    </w:p>
+    <w:p>
+      <w:pPr>
+        <w:rPr>
+          <w:sz w:val="36"/>
+          <w:szCs w:val="36"/>
+        </w:rPr>
+      </w:pPr>
+      <w:r>
+        <w:rPr>
+          <w:sz w:val="36"/>
+          <w:szCs w:val="36"/>
+        </w:rPr>
+        <w:drawing>
+          <wp:inline distT="0" distB="0" distL="0" distR="0" wp14:anchorId="5CAB32B6" wp14:editId="781ABEC4">
+            <wp:extent cx="5400040" cy="3774440"/>
+            <wp:effectExtent l="0" t="0" r="0" b="0"/>
+            <wp:docPr id="20" name="Imagen 20"/>
+            <wp:cNvGraphicFramePr>
+              <a:graphicFrameLocks xmlns:a="http://schemas.openxmlformats.org/drawingml/2006/main" noChangeAspect="1"/>
+            </wp:cNvGraphicFramePr>
+            <a:graphic xmlns:a="http://schemas.openxmlformats.org/drawingml/2006/main">
+              <a:graphicData uri="http://schemas.openxmlformats.org/drawingml/2006/picture">
+                <pic:pic xmlns:pic="http://schemas.openxmlformats.org/drawingml/2006/picture">
+                  <pic:nvPicPr>
+                    <pic:cNvPr id="1" name=""/>
+                    <pic:cNvPicPr/>
+                  </pic:nvPicPr>
+                  <pic:blipFill>
+                    <a:blip r:embed="rId23"/>
+                    <a:stretch>
+                      <a:fillRect/>
+                    </a:stretch>
+                  </pic:blipFill>
+                  <pic:spPr>
+                    <a:xfrm>
+                      <a:off x="0" y="0"/>
+                      <a:ext cx="5400040" cy="3774440"/>
                     </a:xfrm>
                     <a:prstGeom prst="rect">
                       <a:avLst/>

</xml_diff>